<commit_message>
Terminada la parte 1 de la memoria
</commit_message>
<xml_diff>
--- a/Práctica 1/Memoria Práctica 1.docx
+++ b/Práctica 1/Memoria Práctica 1.docx
@@ -49,8 +49,6 @@
         <w:tab/>
         <w:t>alvill04@ucm.es</w:t>
       </w:r>
-      <w:bookmarkStart w:id="0" w:name="_GoBack"/>
-      <w:bookmarkEnd w:id="0"/>
     </w:p>
     <w:p>
       <w:pPr>
@@ -2825,7 +2823,7 @@
         <w:rPr>
           <w:rFonts w:ascii="Consolas" w:eastAsia="Times New Roman" w:hAnsi="Consolas" w:cs="Times New Roman"/>
           <w:color w:val="D4D4D4"/>
-          <w:lang w:eastAsia="es-ES"/>
+          <w:lang w:val="en-US" w:eastAsia="es-ES"/>
         </w:rPr>
       </w:pPr>
       <w:r>
@@ -2841,7 +2839,7 @@
         <w:rPr>
           <w:rFonts w:ascii="Consolas" w:eastAsia="Times New Roman" w:hAnsi="Consolas" w:cs="Times New Roman"/>
           <w:color w:val="D4D4D4"/>
-          <w:lang w:eastAsia="es-ES"/>
+          <w:lang w:val="en-US" w:eastAsia="es-ES"/>
         </w:rPr>
         <w:t>subPlt.set_</w:t>
       </w:r>
@@ -2850,7 +2848,7 @@
         <w:rPr>
           <w:rFonts w:ascii="Consolas" w:eastAsia="Times New Roman" w:hAnsi="Consolas" w:cs="Times New Roman"/>
           <w:color w:val="D4D4D4"/>
-          <w:lang w:eastAsia="es-ES"/>
+          <w:lang w:val="en-US" w:eastAsia="es-ES"/>
         </w:rPr>
         <w:t>xlim</w:t>
       </w:r>
@@ -2859,7 +2857,7 @@
         <w:rPr>
           <w:rFonts w:ascii="Consolas" w:eastAsia="Times New Roman" w:hAnsi="Consolas" w:cs="Times New Roman"/>
           <w:color w:val="D4D4D4"/>
-          <w:lang w:eastAsia="es-ES"/>
+          <w:lang w:val="en-US" w:eastAsia="es-ES"/>
         </w:rPr>
         <w:t>(</w:t>
       </w:r>
@@ -2868,7 +2866,7 @@
         <w:rPr>
           <w:rFonts w:ascii="Consolas" w:eastAsia="Times New Roman" w:hAnsi="Consolas" w:cs="Times New Roman"/>
           <w:color w:val="D4D4D4"/>
-          <w:lang w:eastAsia="es-ES"/>
+          <w:lang w:val="en-US" w:eastAsia="es-ES"/>
         </w:rPr>
         <w:t>[</w:t>
       </w:r>
@@ -2877,7 +2875,7 @@
         <w:rPr>
           <w:rFonts w:ascii="Consolas" w:eastAsia="Times New Roman" w:hAnsi="Consolas" w:cs="Times New Roman"/>
           <w:color w:val="D4D4D4"/>
-          <w:lang w:eastAsia="es-ES"/>
+          <w:lang w:val="en-US" w:eastAsia="es-ES"/>
         </w:rPr>
         <w:t>minX</w:t>
       </w:r>
@@ -2886,7 +2884,7 @@
         <w:rPr>
           <w:rFonts w:ascii="Consolas" w:eastAsia="Times New Roman" w:hAnsi="Consolas" w:cs="Times New Roman"/>
           <w:color w:val="D4D4D4"/>
-          <w:lang w:eastAsia="es-ES"/>
+          <w:lang w:val="en-US" w:eastAsia="es-ES"/>
         </w:rPr>
         <w:t> - </w:t>
       </w:r>
@@ -2894,7 +2892,7 @@
         <w:rPr>
           <w:rFonts w:ascii="Consolas" w:eastAsia="Times New Roman" w:hAnsi="Consolas" w:cs="Times New Roman"/>
           <w:color w:val="B5CEA8"/>
-          <w:lang w:eastAsia="es-ES"/>
+          <w:lang w:val="en-US" w:eastAsia="es-ES"/>
         </w:rPr>
         <w:t>50</w:t>
       </w:r>
@@ -2902,7 +2900,7 @@
         <w:rPr>
           <w:rFonts w:ascii="Consolas" w:eastAsia="Times New Roman" w:hAnsi="Consolas" w:cs="Times New Roman"/>
           <w:color w:val="D4D4D4"/>
-          <w:lang w:eastAsia="es-ES"/>
+          <w:lang w:val="en-US" w:eastAsia="es-ES"/>
         </w:rPr>
         <w:t>, </w:t>
       </w:r>
@@ -2911,7 +2909,7 @@
         <w:rPr>
           <w:rFonts w:ascii="Consolas" w:eastAsia="Times New Roman" w:hAnsi="Consolas" w:cs="Times New Roman"/>
           <w:color w:val="D4D4D4"/>
-          <w:lang w:eastAsia="es-ES"/>
+          <w:lang w:val="en-US" w:eastAsia="es-ES"/>
         </w:rPr>
         <w:t>maxX</w:t>
       </w:r>
@@ -2920,7 +2918,7 @@
         <w:rPr>
           <w:rFonts w:ascii="Consolas" w:eastAsia="Times New Roman" w:hAnsi="Consolas" w:cs="Times New Roman"/>
           <w:color w:val="D4D4D4"/>
-          <w:lang w:eastAsia="es-ES"/>
+          <w:lang w:val="en-US" w:eastAsia="es-ES"/>
         </w:rPr>
         <w:t> + </w:t>
       </w:r>
@@ -2928,7 +2926,7 @@
         <w:rPr>
           <w:rFonts w:ascii="Consolas" w:eastAsia="Times New Roman" w:hAnsi="Consolas" w:cs="Times New Roman"/>
           <w:color w:val="B5CEA8"/>
-          <w:lang w:eastAsia="es-ES"/>
+          <w:lang w:val="en-US" w:eastAsia="es-ES"/>
         </w:rPr>
         <w:t>200</w:t>
       </w:r>
@@ -2936,7 +2934,7 @@
         <w:rPr>
           <w:rFonts w:ascii="Consolas" w:eastAsia="Times New Roman" w:hAnsi="Consolas" w:cs="Times New Roman"/>
           <w:color w:val="D4D4D4"/>
-          <w:lang w:eastAsia="es-ES"/>
+          <w:lang w:val="en-US" w:eastAsia="es-ES"/>
         </w:rPr>
         <w:t>])</w:t>
       </w:r>
@@ -2955,7 +2953,7 @@
         <w:rPr>
           <w:rFonts w:ascii="Consolas" w:eastAsia="Times New Roman" w:hAnsi="Consolas" w:cs="Times New Roman"/>
           <w:color w:val="D4D4D4"/>
-          <w:lang w:eastAsia="es-ES"/>
+          <w:lang w:val="en-US" w:eastAsia="es-ES"/>
         </w:rPr>
         <w:t>    </w:t>
       </w:r>
@@ -5677,7 +5675,1392 @@
         <w:t>Desarrollo y Resultados</w:t>
       </w:r>
     </w:p>
-    <w:p/>
+    <w:p>
+      <w:pPr>
+        <w:ind w:firstLine="708"/>
+        <w:jc w:val="both"/>
+        <w:rPr>
+          <w:noProof/>
+        </w:rPr>
+      </w:pPr>
+      <w:r>
+        <w:rPr>
+          <w:noProof/>
+        </w:rPr>
+        <w:t xml:space="preserve">Como se puede observar en la </w:t>
+      </w:r>
+      <w:r>
+        <w:rPr>
+          <w:i/>
+          <w:noProof/>
+        </w:rPr>
+        <w:t>Ilustración 1.</w:t>
+      </w:r>
+      <w:r>
+        <w:rPr>
+          <w:i/>
+          <w:noProof/>
+        </w:rPr>
+        <w:t xml:space="preserve"> </w:t>
+      </w:r>
+      <w:r>
+        <w:rPr>
+          <w:noProof/>
+        </w:rPr>
+        <w:t xml:space="preserve">tenemos dos gráficas donde aparecen las soluciones a esta primera parte: la gráfica de la izquierda (A) se representa la </w:t>
+      </w:r>
+      <w:r>
+        <w:rPr>
+          <w:noProof/>
+        </w:rPr>
+        <w:t>hipótesis que viene dada por el modelo lineal:</w:t>
+      </w:r>
+    </w:p>
+    <w:p>
+      <w:pPr>
+        <w:jc w:val="center"/>
+        <w:rPr>
+          <w:noProof/>
+        </w:rPr>
+      </w:pPr>
+      <m:oMathPara>
+        <m:oMath>
+          <m:sSub>
+            <m:sSubPr>
+              <m:ctrlPr>
+                <w:rPr>
+                  <w:rFonts w:ascii="Cambria Math" w:hAnsi="Cambria Math"/>
+                  <w:i/>
+                  <w:noProof/>
+                </w:rPr>
+              </m:ctrlPr>
+            </m:sSubPr>
+            <m:e>
+              <m:r>
+                <w:rPr>
+                  <w:rFonts w:ascii="Cambria Math" w:hAnsi="Cambria Math"/>
+                  <w:noProof/>
+                </w:rPr>
+                <m:t>h</m:t>
+              </m:r>
+            </m:e>
+            <m:sub>
+              <m:r>
+                <w:rPr>
+                  <w:rFonts w:ascii="Cambria Math" w:hAnsi="Cambria Math"/>
+                  <w:noProof/>
+                </w:rPr>
+                <m:t>θ</m:t>
+              </m:r>
+            </m:sub>
+          </m:sSub>
+          <m:d>
+            <m:dPr>
+              <m:ctrlPr>
+                <w:rPr>
+                  <w:rFonts w:ascii="Cambria Math" w:hAnsi="Cambria Math"/>
+                  <w:i/>
+                  <w:noProof/>
+                </w:rPr>
+              </m:ctrlPr>
+            </m:dPr>
+            <m:e>
+              <m:r>
+                <w:rPr>
+                  <w:rFonts w:ascii="Cambria Math" w:hAnsi="Cambria Math"/>
+                  <w:noProof/>
+                </w:rPr>
+                <m:t>x</m:t>
+              </m:r>
+            </m:e>
+          </m:d>
+          <m:r>
+            <w:rPr>
+              <w:rFonts w:ascii="Cambria Math" w:hAnsi="Cambria Math"/>
+              <w:noProof/>
+            </w:rPr>
+            <m:t xml:space="preserve">= </m:t>
+          </m:r>
+          <m:sSub>
+            <m:sSubPr>
+              <m:ctrlPr>
+                <w:rPr>
+                  <w:rFonts w:ascii="Cambria Math" w:hAnsi="Cambria Math"/>
+                  <w:i/>
+                  <w:noProof/>
+                </w:rPr>
+              </m:ctrlPr>
+            </m:sSubPr>
+            <m:e>
+              <m:r>
+                <w:rPr>
+                  <w:rFonts w:ascii="Cambria Math" w:hAnsi="Cambria Math"/>
+                  <w:noProof/>
+                </w:rPr>
+                <m:t>θ</m:t>
+              </m:r>
+            </m:e>
+            <m:sub>
+              <m:r>
+                <w:rPr>
+                  <w:rFonts w:ascii="Cambria Math" w:hAnsi="Cambria Math"/>
+                  <w:noProof/>
+                </w:rPr>
+                <m:t>0</m:t>
+              </m:r>
+            </m:sub>
+          </m:sSub>
+          <m:r>
+            <w:rPr>
+              <w:rFonts w:ascii="Cambria Math" w:hAnsi="Cambria Math"/>
+              <w:noProof/>
+            </w:rPr>
+            <m:t xml:space="preserve">+ </m:t>
+          </m:r>
+          <m:sSub>
+            <m:sSubPr>
+              <m:ctrlPr>
+                <w:rPr>
+                  <w:rFonts w:ascii="Cambria Math" w:hAnsi="Cambria Math"/>
+                  <w:i/>
+                  <w:noProof/>
+                </w:rPr>
+              </m:ctrlPr>
+            </m:sSubPr>
+            <m:e>
+              <m:r>
+                <w:rPr>
+                  <w:rFonts w:ascii="Cambria Math" w:hAnsi="Cambria Math"/>
+                  <w:noProof/>
+                </w:rPr>
+                <m:t>θ</m:t>
+              </m:r>
+            </m:e>
+            <m:sub>
+              <m:r>
+                <w:rPr>
+                  <w:rFonts w:ascii="Cambria Math" w:hAnsi="Cambria Math"/>
+                  <w:noProof/>
+                </w:rPr>
+                <m:t>1</m:t>
+              </m:r>
+            </m:sub>
+          </m:sSub>
+          <m:r>
+            <w:rPr>
+              <w:rFonts w:ascii="Cambria Math" w:hAnsi="Cambria Math"/>
+              <w:noProof/>
+            </w:rPr>
+            <m:t>*x</m:t>
+          </m:r>
+        </m:oMath>
+      </m:oMathPara>
+    </w:p>
+    <w:p>
+      <w:pPr>
+        <w:jc w:val="both"/>
+        <w:rPr>
+          <w:noProof/>
+        </w:rPr>
+      </w:pPr>
+      <w:r>
+        <w:rPr>
+          <w:noProof/>
+        </w:rPr>
+        <w:t>y la de la derecha (B) donde se observa la función de coste</w:t>
+      </w:r>
+      <w:r>
+        <w:rPr>
+          <w:noProof/>
+        </w:rPr>
+        <w:t>:</w:t>
+      </w:r>
+    </w:p>
+    <w:p>
+      <w:pPr>
+        <w:rPr>
+          <w:noProof/>
+        </w:rPr>
+      </w:pPr>
+      <m:oMathPara>
+        <m:oMath>
+          <m:r>
+            <w:rPr>
+              <w:rFonts w:ascii="Cambria Math" w:hAnsi="Cambria Math"/>
+              <w:noProof/>
+            </w:rPr>
+            <m:t>J</m:t>
+          </m:r>
+          <m:d>
+            <m:dPr>
+              <m:ctrlPr>
+                <w:rPr>
+                  <w:rFonts w:ascii="Cambria Math" w:hAnsi="Cambria Math"/>
+                  <w:i/>
+                  <w:noProof/>
+                </w:rPr>
+              </m:ctrlPr>
+            </m:dPr>
+            <m:e>
+              <m:r>
+                <w:rPr>
+                  <w:rFonts w:ascii="Cambria Math" w:hAnsi="Cambria Math"/>
+                  <w:noProof/>
+                </w:rPr>
+                <m:t>θ</m:t>
+              </m:r>
+            </m:e>
+          </m:d>
+          <m:r>
+            <w:rPr>
+              <w:rFonts w:ascii="Cambria Math" w:hAnsi="Cambria Math"/>
+              <w:noProof/>
+            </w:rPr>
+            <m:t>=</m:t>
+          </m:r>
+          <m:f>
+            <m:fPr>
+              <m:ctrlPr>
+                <w:rPr>
+                  <w:rFonts w:ascii="Cambria Math" w:hAnsi="Cambria Math"/>
+                  <w:i/>
+                  <w:noProof/>
+                </w:rPr>
+              </m:ctrlPr>
+            </m:fPr>
+            <m:num>
+              <m:r>
+                <w:rPr>
+                  <w:rFonts w:ascii="Cambria Math" w:hAnsi="Cambria Math"/>
+                  <w:noProof/>
+                </w:rPr>
+                <m:t>1</m:t>
+              </m:r>
+            </m:num>
+            <m:den>
+              <m:r>
+                <w:rPr>
+                  <w:rFonts w:ascii="Cambria Math" w:hAnsi="Cambria Math"/>
+                  <w:noProof/>
+                </w:rPr>
+                <m:t>2m</m:t>
+              </m:r>
+            </m:den>
+          </m:f>
+          <m:nary>
+            <m:naryPr>
+              <m:chr m:val="∑"/>
+              <m:limLoc m:val="undOvr"/>
+              <m:ctrlPr>
+                <w:rPr>
+                  <w:rFonts w:ascii="Cambria Math" w:hAnsi="Cambria Math"/>
+                  <w:i/>
+                  <w:noProof/>
+                </w:rPr>
+              </m:ctrlPr>
+            </m:naryPr>
+            <m:sub>
+              <m:r>
+                <w:rPr>
+                  <w:rFonts w:ascii="Cambria Math" w:hAnsi="Cambria Math"/>
+                  <w:noProof/>
+                </w:rPr>
+                <m:t>i=1</m:t>
+              </m:r>
+            </m:sub>
+            <m:sup>
+              <m:r>
+                <w:rPr>
+                  <w:rFonts w:ascii="Cambria Math" w:hAnsi="Cambria Math"/>
+                  <w:noProof/>
+                </w:rPr>
+                <m:t>m</m:t>
+              </m:r>
+            </m:sup>
+            <m:e>
+              <m:sSup>
+                <m:sSupPr>
+                  <m:ctrlPr>
+                    <w:rPr>
+                      <w:rFonts w:ascii="Cambria Math" w:hAnsi="Cambria Math"/>
+                      <w:i/>
+                      <w:noProof/>
+                    </w:rPr>
+                  </m:ctrlPr>
+                </m:sSupPr>
+                <m:e>
+                  <m:r>
+                    <w:rPr>
+                      <w:rFonts w:ascii="Cambria Math" w:hAnsi="Cambria Math"/>
+                      <w:noProof/>
+                    </w:rPr>
+                    <m:t>(</m:t>
+                  </m:r>
+                  <m:sSub>
+                    <m:sSubPr>
+                      <m:ctrlPr>
+                        <w:rPr>
+                          <w:rFonts w:ascii="Cambria Math" w:hAnsi="Cambria Math"/>
+                          <w:i/>
+                          <w:noProof/>
+                        </w:rPr>
+                      </m:ctrlPr>
+                    </m:sSubPr>
+                    <m:e>
+                      <m:r>
+                        <w:rPr>
+                          <w:rFonts w:ascii="Cambria Math" w:hAnsi="Cambria Math"/>
+                          <w:noProof/>
+                        </w:rPr>
+                        <m:t>h</m:t>
+                      </m:r>
+                    </m:e>
+                    <m:sub>
+                      <m:r>
+                        <w:rPr>
+                          <w:rFonts w:ascii="Cambria Math" w:hAnsi="Cambria Math"/>
+                          <w:noProof/>
+                        </w:rPr>
+                        <m:t>θ</m:t>
+                      </m:r>
+                    </m:sub>
+                  </m:sSub>
+                  <m:d>
+                    <m:dPr>
+                      <m:ctrlPr>
+                        <w:rPr>
+                          <w:rFonts w:ascii="Cambria Math" w:hAnsi="Cambria Math"/>
+                          <w:i/>
+                          <w:noProof/>
+                        </w:rPr>
+                      </m:ctrlPr>
+                    </m:dPr>
+                    <m:e>
+                      <m:sSup>
+                        <m:sSupPr>
+                          <m:ctrlPr>
+                            <w:rPr>
+                              <w:rFonts w:ascii="Cambria Math" w:hAnsi="Cambria Math"/>
+                              <w:i/>
+                              <w:noProof/>
+                            </w:rPr>
+                          </m:ctrlPr>
+                        </m:sSupPr>
+                        <m:e>
+                          <m:r>
+                            <w:rPr>
+                              <w:rFonts w:ascii="Cambria Math" w:hAnsi="Cambria Math"/>
+                              <w:noProof/>
+                            </w:rPr>
+                            <m:t>x</m:t>
+                          </m:r>
+                        </m:e>
+                        <m:sup>
+                          <m:d>
+                            <m:dPr>
+                              <m:ctrlPr>
+                                <w:rPr>
+                                  <w:rFonts w:ascii="Cambria Math" w:hAnsi="Cambria Math"/>
+                                  <w:i/>
+                                  <w:noProof/>
+                                </w:rPr>
+                              </m:ctrlPr>
+                            </m:dPr>
+                            <m:e>
+                              <m:r>
+                                <w:rPr>
+                                  <w:rFonts w:ascii="Cambria Math" w:hAnsi="Cambria Math"/>
+                                  <w:noProof/>
+                                </w:rPr>
+                                <m:t>i</m:t>
+                              </m:r>
+                            </m:e>
+                          </m:d>
+                        </m:sup>
+                      </m:sSup>
+                    </m:e>
+                  </m:d>
+                  <m:r>
+                    <w:rPr>
+                      <w:rFonts w:ascii="Cambria Math" w:hAnsi="Cambria Math"/>
+                      <w:noProof/>
+                    </w:rPr>
+                    <m:t>-</m:t>
+                  </m:r>
+                  <m:sSup>
+                    <m:sSupPr>
+                      <m:ctrlPr>
+                        <w:rPr>
+                          <w:rFonts w:ascii="Cambria Math" w:hAnsi="Cambria Math"/>
+                          <w:i/>
+                          <w:noProof/>
+                        </w:rPr>
+                      </m:ctrlPr>
+                    </m:sSupPr>
+                    <m:e>
+                      <m:r>
+                        <w:rPr>
+                          <w:rFonts w:ascii="Cambria Math" w:hAnsi="Cambria Math"/>
+                          <w:noProof/>
+                        </w:rPr>
+                        <m:t>y</m:t>
+                      </m:r>
+                    </m:e>
+                    <m:sup>
+                      <m:d>
+                        <m:dPr>
+                          <m:ctrlPr>
+                            <w:rPr>
+                              <w:rFonts w:ascii="Cambria Math" w:hAnsi="Cambria Math"/>
+                              <w:i/>
+                              <w:noProof/>
+                            </w:rPr>
+                          </m:ctrlPr>
+                        </m:dPr>
+                        <m:e>
+                          <m:r>
+                            <w:rPr>
+                              <w:rFonts w:ascii="Cambria Math" w:hAnsi="Cambria Math"/>
+                              <w:noProof/>
+                            </w:rPr>
+                            <m:t>i</m:t>
+                          </m:r>
+                        </m:e>
+                      </m:d>
+                    </m:sup>
+                  </m:sSup>
+                  <m:r>
+                    <w:rPr>
+                      <w:rFonts w:ascii="Cambria Math" w:hAnsi="Cambria Math"/>
+                      <w:noProof/>
+                    </w:rPr>
+                    <m:t>)</m:t>
+                  </m:r>
+                </m:e>
+                <m:sup>
+                  <m:r>
+                    <w:rPr>
+                      <w:rFonts w:ascii="Cambria Math" w:hAnsi="Cambria Math"/>
+                      <w:noProof/>
+                    </w:rPr>
+                    <m:t>2</m:t>
+                  </m:r>
+                </m:sup>
+              </m:sSup>
+            </m:e>
+          </m:nary>
+        </m:oMath>
+      </m:oMathPara>
+    </w:p>
+    <w:p>
+      <w:pPr>
+        <w:keepNext/>
+        <w:jc w:val="center"/>
+      </w:pPr>
+      <w:r>
+        <w:rPr>
+          <w:noProof/>
+        </w:rPr>
+        <w:drawing>
+          <wp:inline distT="0" distB="0" distL="0" distR="0" wp14:anchorId="454231CC" wp14:editId="2ACDF8F9">
+            <wp:extent cx="5098694" cy="2233006"/>
+            <wp:effectExtent l="0" t="0" r="6985" b="0"/>
+            <wp:docPr id="1" name="Imagen 1"/>
+            <wp:cNvGraphicFramePr>
+              <a:graphicFrameLocks xmlns:a="http://schemas.openxmlformats.org/drawingml/2006/main" noChangeAspect="1"/>
+            </wp:cNvGraphicFramePr>
+            <a:graphic xmlns:a="http://schemas.openxmlformats.org/drawingml/2006/main">
+              <a:graphicData uri="http://schemas.openxmlformats.org/drawingml/2006/picture">
+                <pic:pic xmlns:pic="http://schemas.openxmlformats.org/drawingml/2006/picture">
+                  <pic:nvPicPr>
+                    <pic:cNvPr id="1" name=""/>
+                    <pic:cNvPicPr/>
+                  </pic:nvPicPr>
+                  <pic:blipFill rotWithShape="1">
+                    <a:blip r:embed="rId5"/>
+                    <a:srcRect l="22217" t="28174" r="22101" b="28477"/>
+                    <a:stretch/>
+                  </pic:blipFill>
+                  <pic:spPr bwMode="auto">
+                    <a:xfrm>
+                      <a:off x="0" y="0"/>
+                      <a:ext cx="5131981" cy="2247584"/>
+                    </a:xfrm>
+                    <a:prstGeom prst="rect">
+                      <a:avLst/>
+                    </a:prstGeom>
+                    <a:ln>
+                      <a:noFill/>
+                    </a:ln>
+                    <a:extLst>
+                      <a:ext uri="{53640926-AAD7-44D8-BBD7-CCE9431645EC}">
+                        <a14:shadowObscured xmlns:a14="http://schemas.microsoft.com/office/drawing/2010/main"/>
+                      </a:ext>
+                    </a:extLst>
+                  </pic:spPr>
+                </pic:pic>
+              </a:graphicData>
+            </a:graphic>
+          </wp:inline>
+        </w:drawing>
+      </w:r>
+    </w:p>
+    <w:p>
+      <w:pPr>
+        <w:pStyle w:val="Descripcin"/>
+        <w:jc w:val="center"/>
+      </w:pPr>
+      <w:r>
+        <w:t xml:space="preserve">Ilustración </w:t>
+      </w:r>
+      <w:fldSimple w:instr=" SEQ Ilustración \* ARABIC ">
+        <w:r>
+          <w:rPr>
+            <w:noProof/>
+          </w:rPr>
+          <w:t>1</w:t>
+        </w:r>
+      </w:fldSimple>
+      <w:r>
+        <w:t>. Representación gráfica de la solución de la Parte 1</w:t>
+      </w:r>
+    </w:p>
+    <w:p>
+      <w:pPr>
+        <w:ind w:firstLine="708"/>
+        <w:jc w:val="both"/>
+      </w:pPr>
+      <w:r>
+        <w:t xml:space="preserve">En la gráfica A tenemos representados los datos del fichero </w:t>
+      </w:r>
+      <w:r>
+        <w:rPr>
+          <w:i/>
+        </w:rPr>
+        <w:t>ex1data.csv</w:t>
+      </w:r>
+      <w:r>
+        <w:rPr>
+          <w:i/>
+        </w:rPr>
+        <w:t xml:space="preserve"> </w:t>
+      </w:r>
+      <w:r>
+        <w:t>lo más similar posible al enunciado de la práctica, donde estos aparecen con una “</w:t>
+      </w:r>
+      <w:r>
+        <w:rPr>
+          <w:color w:val="FF0000"/>
+        </w:rPr>
+        <w:t>x</w:t>
+      </w:r>
+      <w:r>
+        <w:t xml:space="preserve">”. El eje X está formado por aquellos valores de </w:t>
+      </w:r>
+      <w:r>
+        <w:rPr>
+          <w:i/>
+        </w:rPr>
+        <w:t>Población de la ciudad en 10.000s</w:t>
+      </w:r>
+      <w:r>
+        <w:rPr>
+          <w:i/>
+        </w:rPr>
+        <w:t xml:space="preserve"> </w:t>
+      </w:r>
+      <w:r>
+        <w:t xml:space="preserve">que se encuentran en un intervalo de [5.0, 22.5] y el eje Y mide la variable de </w:t>
+      </w:r>
+      <w:r>
+        <w:rPr>
+          <w:i/>
+        </w:rPr>
+        <w:t>Ingresos en $10.000s</w:t>
+      </w:r>
+      <w:r>
+        <w:rPr>
+          <w:i/>
+        </w:rPr>
+        <w:t xml:space="preserve"> </w:t>
+      </w:r>
+      <w:r>
+        <w:t xml:space="preserve">dentro del intervalo [-4.0, 25.0]. </w:t>
+      </w:r>
+      <w:r>
+        <w:br/>
+        <w:t>El objetivo principal de esta gráfica es representar la hipótesis</w:t>
+      </w:r>
+      <m:oMath>
+        <m:r>
+          <w:rPr>
+            <w:rFonts w:ascii="Cambria Math" w:hAnsi="Cambria Math"/>
+            <w:noProof/>
+          </w:rPr>
+          <m:t xml:space="preserve"> </m:t>
+        </m:r>
+        <m:sSub>
+          <m:sSubPr>
+            <m:ctrlPr>
+              <w:rPr>
+                <w:rFonts w:ascii="Cambria Math" w:hAnsi="Cambria Math"/>
+                <w:i/>
+                <w:noProof/>
+              </w:rPr>
+            </m:ctrlPr>
+          </m:sSubPr>
+          <m:e>
+            <m:r>
+              <w:rPr>
+                <w:rFonts w:ascii="Cambria Math" w:hAnsi="Cambria Math"/>
+                <w:noProof/>
+              </w:rPr>
+              <m:t>h</m:t>
+            </m:r>
+          </m:e>
+          <m:sub>
+            <m:r>
+              <w:rPr>
+                <w:rFonts w:ascii="Cambria Math" w:hAnsi="Cambria Math"/>
+                <w:noProof/>
+              </w:rPr>
+              <m:t>θ</m:t>
+            </m:r>
+          </m:sub>
+        </m:sSub>
+        <m:d>
+          <m:dPr>
+            <m:ctrlPr>
+              <w:rPr>
+                <w:rFonts w:ascii="Cambria Math" w:hAnsi="Cambria Math"/>
+                <w:i/>
+                <w:noProof/>
+              </w:rPr>
+            </m:ctrlPr>
+          </m:dPr>
+          <m:e>
+            <m:r>
+              <w:rPr>
+                <w:rFonts w:ascii="Cambria Math" w:hAnsi="Cambria Math"/>
+                <w:noProof/>
+              </w:rPr>
+              <m:t>x</m:t>
+            </m:r>
+          </m:e>
+        </m:d>
+      </m:oMath>
+      <w:r>
+        <w:t xml:space="preserve">. Para ello se ha creado el método </w:t>
+      </w:r>
+      <w:proofErr w:type="spellStart"/>
+      <w:r>
+        <w:rPr>
+          <w:b/>
+          <w:i/>
+        </w:rPr>
+        <w:t>descenso_gradiente</w:t>
+      </w:r>
+      <w:proofErr w:type="spellEnd"/>
+      <w:r>
+        <w:rPr>
+          <w:i/>
+        </w:rPr>
+        <w:t xml:space="preserve"> </w:t>
+      </w:r>
+      <w:r>
+        <w:t xml:space="preserve">donde nos vamos acercando iterativamente al valor de </w:t>
+      </w:r>
+      <m:oMath>
+        <m:r>
+          <w:rPr>
+            <w:rFonts w:ascii="Cambria Math" w:hAnsi="Cambria Math"/>
+          </w:rPr>
+          <m:t>θ</m:t>
+        </m:r>
+      </m:oMath>
+      <w:r>
+        <w:t xml:space="preserve"> que minimiza la función de coste </w:t>
+      </w:r>
+      <m:oMath>
+        <m:r>
+          <w:rPr>
+            <w:rFonts w:ascii="Cambria Math" w:hAnsi="Cambria Math"/>
+            <w:noProof/>
+          </w:rPr>
+          <m:t>J</m:t>
+        </m:r>
+        <m:d>
+          <m:dPr>
+            <m:ctrlPr>
+              <w:rPr>
+                <w:rFonts w:ascii="Cambria Math" w:hAnsi="Cambria Math"/>
+                <w:i/>
+                <w:noProof/>
+              </w:rPr>
+            </m:ctrlPr>
+          </m:dPr>
+          <m:e>
+            <m:r>
+              <w:rPr>
+                <w:rFonts w:ascii="Cambria Math" w:hAnsi="Cambria Math"/>
+                <w:noProof/>
+              </w:rPr>
+              <m:t>θ</m:t>
+            </m:r>
+          </m:e>
+        </m:d>
+      </m:oMath>
+      <w:r>
+        <w:t xml:space="preserve"> actualizando cada componente de </w:t>
+      </w:r>
+      <m:oMath>
+        <m:r>
+          <w:rPr>
+            <w:rFonts w:ascii="Cambria Math" w:hAnsi="Cambria Math"/>
+          </w:rPr>
+          <m:t>θ</m:t>
+        </m:r>
+      </m:oMath>
+      <w:r>
+        <w:t xml:space="preserve"> con la expresión</w:t>
+      </w:r>
+      <w:r>
+        <w:t>:</w:t>
+      </w:r>
+    </w:p>
+    <w:p>
+      <w:pPr>
+        <w:jc w:val="center"/>
+      </w:pPr>
+      <m:oMathPara>
+        <m:oMath>
+          <m:sSub>
+            <m:sSubPr>
+              <m:ctrlPr>
+                <w:rPr>
+                  <w:rFonts w:ascii="Cambria Math" w:hAnsi="Cambria Math"/>
+                  <w:i/>
+                </w:rPr>
+              </m:ctrlPr>
+            </m:sSubPr>
+            <m:e>
+              <m:r>
+                <w:rPr>
+                  <w:rFonts w:ascii="Cambria Math" w:hAnsi="Cambria Math"/>
+                </w:rPr>
+                <m:t>θ</m:t>
+              </m:r>
+            </m:e>
+            <m:sub>
+              <m:r>
+                <w:rPr>
+                  <w:rFonts w:ascii="Cambria Math" w:hAnsi="Cambria Math"/>
+                </w:rPr>
+                <m:t>j</m:t>
+              </m:r>
+            </m:sub>
+          </m:sSub>
+          <m:r>
+            <w:rPr>
+              <w:rFonts w:ascii="Cambria Math" w:hAnsi="Cambria Math"/>
+            </w:rPr>
+            <m:t>≔</m:t>
+          </m:r>
+          <m:sSub>
+            <m:sSubPr>
+              <m:ctrlPr>
+                <w:rPr>
+                  <w:rFonts w:ascii="Cambria Math" w:hAnsi="Cambria Math"/>
+                  <w:i/>
+                </w:rPr>
+              </m:ctrlPr>
+            </m:sSubPr>
+            <m:e>
+              <m:r>
+                <w:rPr>
+                  <w:rFonts w:ascii="Cambria Math" w:hAnsi="Cambria Math"/>
+                </w:rPr>
+                <m:t>θ</m:t>
+              </m:r>
+            </m:e>
+            <m:sub>
+              <m:r>
+                <w:rPr>
+                  <w:rFonts w:ascii="Cambria Math" w:hAnsi="Cambria Math"/>
+                </w:rPr>
+                <m:t>j</m:t>
+              </m:r>
+            </m:sub>
+          </m:sSub>
+          <m:r>
+            <w:rPr>
+              <w:rFonts w:ascii="Cambria Math" w:hAnsi="Cambria Math"/>
+            </w:rPr>
+            <m:t>-α</m:t>
+          </m:r>
+          <m:f>
+            <m:fPr>
+              <m:ctrlPr>
+                <w:rPr>
+                  <w:rFonts w:ascii="Cambria Math" w:hAnsi="Cambria Math"/>
+                  <w:i/>
+                </w:rPr>
+              </m:ctrlPr>
+            </m:fPr>
+            <m:num>
+              <m:r>
+                <w:rPr>
+                  <w:rFonts w:ascii="Cambria Math" w:hAnsi="Cambria Math"/>
+                </w:rPr>
+                <m:t>1</m:t>
+              </m:r>
+            </m:num>
+            <m:den>
+              <m:r>
+                <w:rPr>
+                  <w:rFonts w:ascii="Cambria Math" w:hAnsi="Cambria Math"/>
+                </w:rPr>
+                <m:t>m</m:t>
+              </m:r>
+            </m:den>
+          </m:f>
+          <m:nary>
+            <m:naryPr>
+              <m:chr m:val="∑"/>
+              <m:limLoc m:val="undOvr"/>
+              <m:ctrlPr>
+                <w:rPr>
+                  <w:rFonts w:ascii="Cambria Math" w:hAnsi="Cambria Math"/>
+                  <w:i/>
+                </w:rPr>
+              </m:ctrlPr>
+            </m:naryPr>
+            <m:sub>
+              <m:r>
+                <w:rPr>
+                  <w:rFonts w:ascii="Cambria Math" w:hAnsi="Cambria Math"/>
+                </w:rPr>
+                <m:t>i=1</m:t>
+              </m:r>
+            </m:sub>
+            <m:sup>
+              <m:r>
+                <w:rPr>
+                  <w:rFonts w:ascii="Cambria Math" w:hAnsi="Cambria Math"/>
+                </w:rPr>
+                <m:t>m</m:t>
+              </m:r>
+            </m:sup>
+            <m:e>
+              <m:r>
+                <w:rPr>
+                  <w:rFonts w:ascii="Cambria Math" w:hAnsi="Cambria Math"/>
+                </w:rPr>
+                <m:t>(</m:t>
+              </m:r>
+              <m:sSub>
+                <m:sSubPr>
+                  <m:ctrlPr>
+                    <w:rPr>
+                      <w:rFonts w:ascii="Cambria Math" w:hAnsi="Cambria Math"/>
+                      <w:i/>
+                    </w:rPr>
+                  </m:ctrlPr>
+                </m:sSubPr>
+                <m:e>
+                  <m:r>
+                    <w:rPr>
+                      <w:rFonts w:ascii="Cambria Math" w:hAnsi="Cambria Math"/>
+                    </w:rPr>
+                    <m:t>h</m:t>
+                  </m:r>
+                </m:e>
+                <m:sub>
+                  <m:r>
+                    <w:rPr>
+                      <w:rFonts w:ascii="Cambria Math" w:hAnsi="Cambria Math"/>
+                    </w:rPr>
+                    <m:t>θ</m:t>
+                  </m:r>
+                </m:sub>
+              </m:sSub>
+              <m:d>
+                <m:dPr>
+                  <m:ctrlPr>
+                    <w:rPr>
+                      <w:rFonts w:ascii="Cambria Math" w:hAnsi="Cambria Math"/>
+                      <w:i/>
+                    </w:rPr>
+                  </m:ctrlPr>
+                </m:dPr>
+                <m:e>
+                  <m:sSup>
+                    <m:sSupPr>
+                      <m:ctrlPr>
+                        <w:rPr>
+                          <w:rFonts w:ascii="Cambria Math" w:hAnsi="Cambria Math"/>
+                          <w:i/>
+                        </w:rPr>
+                      </m:ctrlPr>
+                    </m:sSupPr>
+                    <m:e>
+                      <m:r>
+                        <w:rPr>
+                          <w:rFonts w:ascii="Cambria Math" w:hAnsi="Cambria Math"/>
+                        </w:rPr>
+                        <m:t>x</m:t>
+                      </m:r>
+                    </m:e>
+                    <m:sup>
+                      <m:d>
+                        <m:dPr>
+                          <m:ctrlPr>
+                            <w:rPr>
+                              <w:rFonts w:ascii="Cambria Math" w:hAnsi="Cambria Math"/>
+                              <w:i/>
+                            </w:rPr>
+                          </m:ctrlPr>
+                        </m:dPr>
+                        <m:e>
+                          <m:r>
+                            <w:rPr>
+                              <w:rFonts w:ascii="Cambria Math" w:hAnsi="Cambria Math"/>
+                            </w:rPr>
+                            <m:t>i</m:t>
+                          </m:r>
+                        </m:e>
+                      </m:d>
+                    </m:sup>
+                  </m:sSup>
+                </m:e>
+              </m:d>
+              <m:r>
+                <w:rPr>
+                  <w:rFonts w:ascii="Cambria Math" w:hAnsi="Cambria Math"/>
+                </w:rPr>
+                <m:t>-</m:t>
+              </m:r>
+              <m:sSup>
+                <m:sSupPr>
+                  <m:ctrlPr>
+                    <w:rPr>
+                      <w:rFonts w:ascii="Cambria Math" w:hAnsi="Cambria Math"/>
+                      <w:i/>
+                    </w:rPr>
+                  </m:ctrlPr>
+                </m:sSupPr>
+                <m:e>
+                  <m:r>
+                    <w:rPr>
+                      <w:rFonts w:ascii="Cambria Math" w:hAnsi="Cambria Math"/>
+                    </w:rPr>
+                    <m:t>y</m:t>
+                  </m:r>
+                </m:e>
+                <m:sup>
+                  <m:d>
+                    <m:dPr>
+                      <m:ctrlPr>
+                        <w:rPr>
+                          <w:rFonts w:ascii="Cambria Math" w:hAnsi="Cambria Math"/>
+                          <w:i/>
+                        </w:rPr>
+                      </m:ctrlPr>
+                    </m:dPr>
+                    <m:e>
+                      <m:r>
+                        <w:rPr>
+                          <w:rFonts w:ascii="Cambria Math" w:hAnsi="Cambria Math"/>
+                        </w:rPr>
+                        <m:t>i</m:t>
+                      </m:r>
+                    </m:e>
+                  </m:d>
+                </m:sup>
+              </m:sSup>
+              <m:r>
+                <w:rPr>
+                  <w:rFonts w:ascii="Cambria Math" w:hAnsi="Cambria Math"/>
+                </w:rPr>
+                <m:t>)</m:t>
+              </m:r>
+            </m:e>
+          </m:nary>
+          <m:sSubSup>
+            <m:sSubSupPr>
+              <m:ctrlPr>
+                <w:rPr>
+                  <w:rFonts w:ascii="Cambria Math" w:hAnsi="Cambria Math"/>
+                  <w:i/>
+                </w:rPr>
+              </m:ctrlPr>
+            </m:sSubSupPr>
+            <m:e>
+              <m:r>
+                <w:rPr>
+                  <w:rFonts w:ascii="Cambria Math" w:hAnsi="Cambria Math"/>
+                </w:rPr>
+                <m:t>x</m:t>
+              </m:r>
+            </m:e>
+            <m:sub>
+              <m:r>
+                <w:rPr>
+                  <w:rFonts w:ascii="Cambria Math" w:hAnsi="Cambria Math"/>
+                </w:rPr>
+                <m:t>j</m:t>
+              </m:r>
+            </m:sub>
+            <m:sup>
+              <m:r>
+                <w:rPr>
+                  <w:rFonts w:ascii="Cambria Math" w:hAnsi="Cambria Math"/>
+                </w:rPr>
+                <m:t>(i)</m:t>
+              </m:r>
+            </m:sup>
+          </m:sSubSup>
+        </m:oMath>
+      </m:oMathPara>
+    </w:p>
+    <w:p>
+      <w:pPr>
+        <w:jc w:val="both"/>
+      </w:pPr>
+      <w:r>
+        <w:t>Como se puede observar, el resultado de aplicar estas expresiones nos da una solución mostrada en la parte superior de esta misma gráfica:</w:t>
+      </w:r>
+    </w:p>
+    <w:p>
+      <w:pPr>
+        <w:jc w:val="center"/>
+        <w:rPr>
+          <w:noProof/>
+        </w:rPr>
+      </w:pPr>
+      <m:oMathPara>
+        <m:oMath>
+          <m:sSub>
+            <m:sSubPr>
+              <m:ctrlPr>
+                <w:rPr>
+                  <w:rFonts w:ascii="Cambria Math" w:hAnsi="Cambria Math"/>
+                  <w:i/>
+                  <w:noProof/>
+                </w:rPr>
+              </m:ctrlPr>
+            </m:sSubPr>
+            <m:e>
+              <m:r>
+                <w:rPr>
+                  <w:rFonts w:ascii="Cambria Math" w:hAnsi="Cambria Math"/>
+                  <w:noProof/>
+                </w:rPr>
+                <m:t>h</m:t>
+              </m:r>
+            </m:e>
+            <m:sub>
+              <m:r>
+                <w:rPr>
+                  <w:rFonts w:ascii="Cambria Math" w:hAnsi="Cambria Math"/>
+                  <w:noProof/>
+                </w:rPr>
+                <m:t>θ</m:t>
+              </m:r>
+            </m:sub>
+          </m:sSub>
+          <m:d>
+            <m:dPr>
+              <m:ctrlPr>
+                <w:rPr>
+                  <w:rFonts w:ascii="Cambria Math" w:hAnsi="Cambria Math"/>
+                  <w:i/>
+                  <w:noProof/>
+                </w:rPr>
+              </m:ctrlPr>
+            </m:dPr>
+            <m:e>
+              <m:r>
+                <w:rPr>
+                  <w:rFonts w:ascii="Cambria Math" w:hAnsi="Cambria Math"/>
+                  <w:noProof/>
+                </w:rPr>
+                <m:t>x</m:t>
+              </m:r>
+            </m:e>
+          </m:d>
+          <m:r>
+            <w:rPr>
+              <w:rFonts w:ascii="Cambria Math" w:hAnsi="Cambria Math"/>
+              <w:noProof/>
+            </w:rPr>
+            <m:t xml:space="preserve">= </m:t>
+          </m:r>
+          <m:r>
+            <w:rPr>
+              <w:rFonts w:ascii="Cambria Math" w:hAnsi="Cambria Math"/>
+              <w:noProof/>
+            </w:rPr>
+            <m:t>-3.63</m:t>
+          </m:r>
+          <m:r>
+            <w:rPr>
+              <w:rFonts w:ascii="Cambria Math" w:hAnsi="Cambria Math"/>
+              <w:noProof/>
+            </w:rPr>
+            <m:t>+ *</m:t>
+          </m:r>
+          <m:r>
+            <w:rPr>
+              <w:rFonts w:ascii="Cambria Math" w:hAnsi="Cambria Math"/>
+              <w:noProof/>
+            </w:rPr>
+            <m:t>1.16</m:t>
+          </m:r>
+          <m:r>
+            <w:rPr>
+              <w:rFonts w:ascii="Cambria Math" w:hAnsi="Cambria Math"/>
+              <w:noProof/>
+            </w:rPr>
+            <m:t>x</m:t>
+          </m:r>
+        </m:oMath>
+      </m:oMathPara>
+    </w:p>
+    <w:p>
+      <w:pPr>
+        <w:rPr>
+          <w:noProof/>
+        </w:rPr>
+      </w:pPr>
+    </w:p>
+    <w:p>
+      <w:pPr>
+        <w:jc w:val="both"/>
+        <w:rPr>
+          <w:noProof/>
+        </w:rPr>
+      </w:pPr>
+      <w:r>
+        <w:rPr>
+          <w:noProof/>
+        </w:rPr>
+        <w:tab/>
+        <w:t xml:space="preserve">En la gráfica B se puede ver representada la función de coste </w:t>
+      </w:r>
+      <m:oMath>
+        <m:r>
+          <w:rPr>
+            <w:rFonts w:ascii="Cambria Math" w:hAnsi="Cambria Math"/>
+            <w:noProof/>
+          </w:rPr>
+          <m:t>J</m:t>
+        </m:r>
+        <m:d>
+          <m:dPr>
+            <m:ctrlPr>
+              <w:rPr>
+                <w:rFonts w:ascii="Cambria Math" w:hAnsi="Cambria Math"/>
+                <w:i/>
+                <w:noProof/>
+              </w:rPr>
+            </m:ctrlPr>
+          </m:dPr>
+          <m:e>
+            <m:r>
+              <w:rPr>
+                <w:rFonts w:ascii="Cambria Math" w:hAnsi="Cambria Math"/>
+                <w:noProof/>
+              </w:rPr>
+              <m:t>θ</m:t>
+            </m:r>
+          </m:e>
+        </m:d>
+      </m:oMath>
+      <w:r>
+        <w:rPr>
+          <w:noProof/>
+        </w:rPr>
+        <w:t xml:space="preserve">. En el eje X tenemos el </w:t>
+      </w:r>
+      <w:r>
+        <w:rPr>
+          <w:i/>
+          <w:noProof/>
+        </w:rPr>
+        <w:t>Número de iteraciones</w:t>
+      </w:r>
+      <w:r>
+        <w:rPr>
+          <w:i/>
+          <w:noProof/>
+        </w:rPr>
+        <w:t xml:space="preserve"> </w:t>
+      </w:r>
+      <w:r>
+        <w:rPr>
+          <w:noProof/>
+        </w:rPr>
+        <w:t xml:space="preserve">que se mueve en un intervalo de [0, 1500] y el eje Y se corresponde con el </w:t>
+      </w:r>
+      <w:r>
+        <w:rPr>
+          <w:i/>
+          <w:noProof/>
+        </w:rPr>
+        <w:t>Coste</w:t>
+      </w:r>
+      <w:r>
+        <w:rPr>
+          <w:i/>
+          <w:noProof/>
+        </w:rPr>
+        <w:t xml:space="preserve"> </w:t>
+      </w:r>
+      <w:r>
+        <w:rPr>
+          <w:noProof/>
+        </w:rPr>
+        <w:t>en función de las iteraciones</w:t>
+      </w:r>
+      <w:r>
+        <w:rPr>
+          <w:noProof/>
+        </w:rPr>
+        <w:t xml:space="preserve">, </w:t>
+      </w:r>
+      <w:r>
+        <w:rPr>
+          <w:noProof/>
+        </w:rPr>
+        <w:t>en este caso tenemos un intervalo de [</w:t>
+      </w:r>
+      <w:r>
+        <w:rPr>
+          <w:noProof/>
+        </w:rPr>
+        <w:t>4.5, 7.0</w:t>
+      </w:r>
+      <w:r>
+        <w:rPr>
+          <w:noProof/>
+        </w:rPr>
+        <w:t>]</w:t>
+      </w:r>
+      <w:r>
+        <w:rPr>
+          <w:noProof/>
+        </w:rPr>
+        <w:t xml:space="preserve">, en función del número de iteraciones. Como se puede ver el coste va disminuyendo a medida que se realizan más iteraciones debido a que el algoritmo de </w:t>
+      </w:r>
+      <w:r>
+        <w:rPr>
+          <w:b/>
+          <w:i/>
+          <w:noProof/>
+        </w:rPr>
+        <w:t>descenso_gradiente</w:t>
+      </w:r>
+      <w:r>
+        <w:rPr>
+          <w:i/>
+          <w:noProof/>
+        </w:rPr>
+        <w:t xml:space="preserve"> </w:t>
+      </w:r>
+      <w:r>
+        <w:rPr>
+          <w:noProof/>
+        </w:rPr>
+        <w:t xml:space="preserve">está encontrando la hipótesis </w:t>
+      </w:r>
+      <m:oMath>
+        <m:sSub>
+          <m:sSubPr>
+            <m:ctrlPr>
+              <w:rPr>
+                <w:rFonts w:ascii="Cambria Math" w:hAnsi="Cambria Math"/>
+                <w:i/>
+                <w:noProof/>
+              </w:rPr>
+            </m:ctrlPr>
+          </m:sSubPr>
+          <m:e>
+            <m:r>
+              <w:rPr>
+                <w:rFonts w:ascii="Cambria Math" w:hAnsi="Cambria Math"/>
+                <w:noProof/>
+              </w:rPr>
+              <m:t>h</m:t>
+            </m:r>
+          </m:e>
+          <m:sub>
+            <m:r>
+              <w:rPr>
+                <w:rFonts w:ascii="Cambria Math" w:hAnsi="Cambria Math"/>
+                <w:noProof/>
+              </w:rPr>
+              <m:t>θ</m:t>
+            </m:r>
+          </m:sub>
+        </m:sSub>
+        <m:d>
+          <m:dPr>
+            <m:ctrlPr>
+              <w:rPr>
+                <w:rFonts w:ascii="Cambria Math" w:hAnsi="Cambria Math"/>
+                <w:i/>
+                <w:noProof/>
+              </w:rPr>
+            </m:ctrlPr>
+          </m:dPr>
+          <m:e>
+            <m:r>
+              <w:rPr>
+                <w:rFonts w:ascii="Cambria Math" w:hAnsi="Cambria Math"/>
+                <w:noProof/>
+              </w:rPr>
+              <m:t>x</m:t>
+            </m:r>
+          </m:e>
+        </m:d>
+      </m:oMath>
+      <w:r>
+        <w:rPr>
+          <w:noProof/>
+        </w:rPr>
+        <w:t xml:space="preserve"> que lo minimiza.</w:t>
+      </w:r>
+    </w:p>
+    <w:p>
+      <w:pPr>
+        <w:jc w:val="both"/>
+        <w:rPr>
+          <w:noProof/>
+        </w:rPr>
+      </w:pPr>
+    </w:p>
+    <w:p>
+      <w:pPr>
+        <w:jc w:val="both"/>
+        <w:rPr>
+          <w:noProof/>
+        </w:rPr>
+      </w:pPr>
+      <w:r>
+        <w:rPr>
+          <w:noProof/>
+        </w:rPr>
+        <w:t>Nota: no se ha añadido un 1 como primera componente de cada ejemplo de entrenamiento x.</w:t>
+      </w:r>
+      <w:bookmarkStart w:id="0" w:name="_GoBack"/>
+      <w:bookmarkEnd w:id="0"/>
+    </w:p>
+    <w:p>
+      <w:pPr>
+        <w:jc w:val="center"/>
+      </w:pPr>
+    </w:p>
     <w:p>
       <w:pPr>
         <w:pStyle w:val="Ttulo1"/>
@@ -6629,7 +8012,6 @@
     <w:basedOn w:val="Normal"/>
     <w:next w:val="Normal"/>
     <w:uiPriority w:val="35"/>
-    <w:semiHidden/>
     <w:unhideWhenUsed/>
     <w:qFormat/>
     <w:rsid w:val="00EE4578"/>
@@ -6865,6 +8247,16 @@
     <w:pPr>
       <w:outlineLvl w:val="9"/>
     </w:pPr>
+  </w:style>
+  <w:style w:type="character" w:styleId="Textodelmarcadordeposicin">
+    <w:name w:val="Placeholder Text"/>
+    <w:basedOn w:val="Fuentedeprrafopredeter"/>
+    <w:uiPriority w:val="99"/>
+    <w:semiHidden/>
+    <w:rsid w:val="006B6BED"/>
+    <w:rPr>
+      <w:color w:val="808080"/>
+    </w:rPr>
   </w:style>
 </w:styles>
 </file>

</xml_diff>